<commit_message>
v.2.0 Final (rendu E1)
</commit_message>
<xml_diff>
--- a/documentation/133-RP-ANGEL.docx
+++ b/documentation/133-RP-ANGEL.docx
@@ -290,10 +290,68 @@
     <w:p>
       <w:pPr>
         <w:pStyle w:val="TNomPrenom"/>
-        <w:spacing w:before="7440"/>
+        <w:spacing w:before="7080" w:after="240"/>
         <w:ind w:right="-2835"/>
         <w:jc w:val="center"/>
       </w:pPr>
+      <w:r>
+        <w:drawing>
+          <wp:anchor distT="0" distB="0" distL="114300" distR="114300" simplePos="0" relativeHeight="251658246" behindDoc="0" locked="0" layoutInCell="1" allowOverlap="1" wp14:anchorId="674B5D52" wp14:editId="47678E03">
+            <wp:simplePos x="0" y="0"/>
+            <wp:positionH relativeFrom="page">
+              <wp:posOffset>2972435</wp:posOffset>
+            </wp:positionH>
+            <wp:positionV relativeFrom="paragraph">
+              <wp:posOffset>3121660</wp:posOffset>
+            </wp:positionV>
+            <wp:extent cx="3955415" cy="1286510"/>
+            <wp:effectExtent l="0" t="0" r="0" b="0"/>
+            <wp:wrapNone/>
+            <wp:docPr id="20" name="Image 20"/>
+            <wp:cNvGraphicFramePr>
+              <a:graphicFrameLocks xmlns:a="http://schemas.openxmlformats.org/drawingml/2006/main" noChangeAspect="1"/>
+            </wp:cNvGraphicFramePr>
+            <a:graphic xmlns:a="http://schemas.openxmlformats.org/drawingml/2006/main">
+              <a:graphicData uri="http://schemas.openxmlformats.org/drawingml/2006/picture">
+                <pic:pic xmlns:pic="http://schemas.openxmlformats.org/drawingml/2006/picture">
+                  <pic:nvPicPr>
+                    <pic:cNvPr id="0" name="Picture 30"/>
+                    <pic:cNvPicPr>
+                      <a:picLocks noChangeAspect="1" noChangeArrowheads="1"/>
+                    </pic:cNvPicPr>
+                  </pic:nvPicPr>
+                  <pic:blipFill>
+                    <a:blip r:embed="rId11">
+                      <a:extLst>
+                        <a:ext uri="{28A0092B-C50C-407E-A947-70E740481C1C}">
+                          <a14:useLocalDpi xmlns:a14="http://schemas.microsoft.com/office/drawing/2010/main" val="0"/>
+                        </a:ext>
+                      </a:extLst>
+                    </a:blip>
+                    <a:srcRect/>
+                    <a:stretch>
+                      <a:fillRect/>
+                    </a:stretch>
+                  </pic:blipFill>
+                  <pic:spPr bwMode="auto">
+                    <a:xfrm>
+                      <a:off x="0" y="0"/>
+                      <a:ext cx="3955415" cy="1286510"/>
+                    </a:xfrm>
+                    <a:prstGeom prst="rect">
+                      <a:avLst/>
+                    </a:prstGeom>
+                    <a:noFill/>
+                    <a:ln>
+                      <a:noFill/>
+                    </a:ln>
+                  </pic:spPr>
+                </pic:pic>
+              </a:graphicData>
+            </a:graphic>
+          </wp:anchor>
+        </w:drawing>
+      </w:r>
       <w:r>
         <mc:AlternateContent>
           <mc:Choice Requires="wps">
@@ -380,7 +438,7 @@
         <mc:AlternateContent>
           <mc:Choice Requires="wps">
             <w:drawing>
-              <wp:anchor distT="0" distB="0" distL="114300" distR="114300" simplePos="0" relativeHeight="251650046" behindDoc="0" locked="0" layoutInCell="1" allowOverlap="1" wp14:anchorId="7C2CC951" wp14:editId="38C719C2">
+              <wp:anchor distT="0" distB="0" distL="114300" distR="114300" simplePos="0" relativeHeight="251650046" behindDoc="0" locked="0" layoutInCell="1" allowOverlap="1" wp14:anchorId="7C2CC951" wp14:editId="60FD2450">
                 <wp:simplePos x="0" y="0"/>
                 <wp:positionH relativeFrom="margin">
                   <wp:posOffset>-4637873</wp:posOffset>
@@ -450,70 +508,12 @@
           </mc:Choice>
           <mc:Fallback>
             <w:pict>
-              <v:rect w14:anchorId="72285BD5" id="Rectangle 4" o:spid="_x0000_s1026" style="position:absolute;margin-left:-365.2pt;margin-top:305.45pt;width:611.3pt;height:142.35pt;rotation:9081079fd;z-index:251650046;visibility:visible;mso-wrap-style:square;mso-width-percent:0;mso-height-percent:0;mso-wrap-distance-left:9pt;mso-wrap-distance-top:0;mso-wrap-distance-right:9pt;mso-wrap-distance-bottom:0;mso-position-horizontal:absolute;mso-position-horizontal-relative:margin;mso-position-vertical:absolute;mso-position-vertical-relative:text;mso-width-percent:0;mso-height-percent:0;mso-width-relative:margin;mso-height-relative:margin;v-text-anchor:middle" o:gfxdata="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" fillcolor="#c5ccd0 [2894]" stroked="f" strokeweight="2pt">
+              <v:rect w14:anchorId="679DA79D" id="Rectangle 4" o:spid="_x0000_s1026" style="position:absolute;margin-left:-365.2pt;margin-top:305.45pt;width:611.3pt;height:142.35pt;rotation:9081079fd;z-index:251650046;visibility:visible;mso-wrap-style:square;mso-width-percent:0;mso-height-percent:0;mso-wrap-distance-left:9pt;mso-wrap-distance-top:0;mso-wrap-distance-right:9pt;mso-wrap-distance-bottom:0;mso-position-horizontal:absolute;mso-position-horizontal-relative:margin;mso-position-vertical:absolute;mso-position-vertical-relative:text;mso-width-percent:0;mso-height-percent:0;mso-width-relative:margin;mso-height-relative:margin;v-text-anchor:middle" o:gfxdata="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" fillcolor="#c5ccd0 [2894]" stroked="f" strokeweight="2pt">
                 <w10:wrap anchorx="margin"/>
               </v:rect>
             </w:pict>
           </mc:Fallback>
         </mc:AlternateContent>
-      </w:r>
-      <w:r>
-        <w:drawing>
-          <wp:anchor distT="0" distB="0" distL="114300" distR="114300" simplePos="0" relativeHeight="251658246" behindDoc="0" locked="0" layoutInCell="1" allowOverlap="1" wp14:anchorId="674B5D52" wp14:editId="0348AE2D">
-            <wp:simplePos x="0" y="0"/>
-            <wp:positionH relativeFrom="page">
-              <wp:posOffset>3115730</wp:posOffset>
-            </wp:positionH>
-            <wp:positionV relativeFrom="paragraph">
-              <wp:posOffset>3140710</wp:posOffset>
-            </wp:positionV>
-            <wp:extent cx="3955415" cy="1286510"/>
-            <wp:effectExtent l="0" t="0" r="0" b="0"/>
-            <wp:wrapNone/>
-            <wp:docPr id="20" name="Image 20"/>
-            <wp:cNvGraphicFramePr>
-              <a:graphicFrameLocks xmlns:a="http://schemas.openxmlformats.org/drawingml/2006/main" noChangeAspect="1"/>
-            </wp:cNvGraphicFramePr>
-            <a:graphic xmlns:a="http://schemas.openxmlformats.org/drawingml/2006/main">
-              <a:graphicData uri="http://schemas.openxmlformats.org/drawingml/2006/picture">
-                <pic:pic xmlns:pic="http://schemas.openxmlformats.org/drawingml/2006/picture">
-                  <pic:nvPicPr>
-                    <pic:cNvPr id="0" name="Picture 30"/>
-                    <pic:cNvPicPr>
-                      <a:picLocks noChangeAspect="1" noChangeArrowheads="1"/>
-                    </pic:cNvPicPr>
-                  </pic:nvPicPr>
-                  <pic:blipFill>
-                    <a:blip r:embed="rId11">
-                      <a:extLst>
-                        <a:ext uri="{28A0092B-C50C-407E-A947-70E740481C1C}">
-                          <a14:useLocalDpi xmlns:a14="http://schemas.microsoft.com/office/drawing/2010/main" val="0"/>
-                        </a:ext>
-                      </a:extLst>
-                    </a:blip>
-                    <a:srcRect/>
-                    <a:stretch>
-                      <a:fillRect/>
-                    </a:stretch>
-                  </pic:blipFill>
-                  <pic:spPr bwMode="auto">
-                    <a:xfrm>
-                      <a:off x="0" y="0"/>
-                      <a:ext cx="3955415" cy="1286510"/>
-                    </a:xfrm>
-                    <a:prstGeom prst="rect">
-                      <a:avLst/>
-                    </a:prstGeom>
-                    <a:noFill/>
-                    <a:ln>
-                      <a:noFill/>
-                    </a:ln>
-                  </pic:spPr>
-                </pic:pic>
-              </a:graphicData>
-            </a:graphic>
-          </wp:anchor>
-        </w:drawing>
       </w:r>
       <w:r>
         <mc:AlternateContent>
@@ -777,6 +777,7 @@
     <w:p>
       <w:pPr>
         <w:pStyle w:val="TRapportPersonel"/>
+        <w:ind w:left="2268" w:right="-3968"/>
       </w:pPr>
       <w:r>
         <w:t xml:space="preserve">Module du </w:t>
@@ -785,7 +786,10 @@
         <w:t>17.03.2025</w:t>
       </w:r>
       <w:r>
-        <w:t xml:space="preserve"> – xx.xx.xx</w:t>
+        <w:t xml:space="preserve"> – </w:t>
+      </w:r>
+      <w:r>
+        <w:t>15.04.2025</w:t>
       </w:r>
     </w:p>
     <w:p>
@@ -5329,9 +5333,14 @@
       </w:r>
       <w:proofErr w:type="spellStart"/>
       <w:r>
-        <w:t>spring-boot:run</w:t>
-      </w:r>
-      <w:proofErr w:type="spellEnd"/>
+        <w:t>spring-</w:t>
+      </w:r>
+      <w:proofErr w:type="gramStart"/>
+      <w:r>
+        <w:t>boot:run</w:t>
+      </w:r>
+      <w:proofErr w:type="spellEnd"/>
+      <w:proofErr w:type="gramEnd"/>
     </w:p>
     <w:p>
       <w:r>
@@ -6524,7 +6533,21 @@
         <w:rPr>
           <w:lang w:val="en-US"/>
         </w:rPr>
-        <w:t xml:space="preserve">@RequestParam(value = "name", </w:t>
+        <w:t>@</w:t>
+      </w:r>
+      <w:proofErr w:type="gramStart"/>
+      <w:r>
+        <w:rPr>
+          <w:lang w:val="en-US"/>
+        </w:rPr>
+        <w:t>RequestParam(</w:t>
+      </w:r>
+      <w:proofErr w:type="gramEnd"/>
+      <w:r>
+        <w:rPr>
+          <w:lang w:val="en-US"/>
+        </w:rPr>
+        <w:t xml:space="preserve">value = "name", </w:t>
       </w:r>
       <w:proofErr w:type="spellStart"/>
       <w:r>
@@ -6644,14 +6667,28 @@
         <w:rPr>
           <w:lang w:val="en-US"/>
         </w:rPr>
-        <w:t xml:space="preserve">    public String </w:t>
-      </w:r>
-      <w:proofErr w:type="spellStart"/>
+        <w:t xml:space="preserve">    </w:t>
+      </w:r>
       <w:proofErr w:type="gramStart"/>
       <w:r>
         <w:rPr>
           <w:lang w:val="en-US"/>
         </w:rPr>
+        <w:t>public</w:t>
+      </w:r>
+      <w:proofErr w:type="gramEnd"/>
+      <w:r>
+        <w:rPr>
+          <w:lang w:val="en-US"/>
+        </w:rPr>
+        <w:t xml:space="preserve"> String </w:t>
+      </w:r>
+      <w:proofErr w:type="spellStart"/>
+      <w:proofErr w:type="gramStart"/>
+      <w:r>
+        <w:rPr>
+          <w:lang w:val="en-US"/>
+        </w:rPr>
         <w:t>postExample</w:t>
       </w:r>
       <w:proofErr w:type="spellEnd"/>
@@ -6666,8 +6703,16 @@
         <w:rPr>
           <w:lang w:val="en-US"/>
         </w:rPr>
-        <w:t>@RequestBody String body) {</w:t>
-      </w:r>
+        <w:t xml:space="preserve">@RequestBody String </w:t>
+      </w:r>
+      <w:proofErr w:type="gramStart"/>
+      <w:r>
+        <w:rPr>
+          <w:lang w:val="en-US"/>
+        </w:rPr>
+        <w:t>body) {</w:t>
+      </w:r>
+      <w:proofErr w:type="gramEnd"/>
     </w:p>
     <w:p>
       <w:pPr>
@@ -6758,14 +6803,28 @@
         <w:rPr>
           <w:lang w:val="en-US"/>
         </w:rPr>
-        <w:t xml:space="preserve">    public String </w:t>
-      </w:r>
-      <w:proofErr w:type="spellStart"/>
+        <w:t xml:space="preserve">    </w:t>
+      </w:r>
       <w:proofErr w:type="gramStart"/>
       <w:r>
         <w:rPr>
           <w:lang w:val="en-US"/>
         </w:rPr>
+        <w:t>public</w:t>
+      </w:r>
+      <w:proofErr w:type="gramEnd"/>
+      <w:r>
+        <w:rPr>
+          <w:lang w:val="en-US"/>
+        </w:rPr>
+        <w:t xml:space="preserve"> String </w:t>
+      </w:r>
+      <w:proofErr w:type="spellStart"/>
+      <w:proofErr w:type="gramStart"/>
+      <w:r>
+        <w:rPr>
+          <w:lang w:val="en-US"/>
+        </w:rPr>
         <w:t>putExample</w:t>
       </w:r>
       <w:proofErr w:type="spellEnd"/>
@@ -6780,8 +6839,16 @@
         <w:rPr>
           <w:lang w:val="en-US"/>
         </w:rPr>
-        <w:t>@RequestBody String body) {</w:t>
-      </w:r>
+        <w:t xml:space="preserve">@RequestBody String </w:t>
+      </w:r>
+      <w:proofErr w:type="gramStart"/>
+      <w:r>
+        <w:rPr>
+          <w:lang w:val="en-US"/>
+        </w:rPr>
+        <w:t>body) {</w:t>
+      </w:r>
+      <w:proofErr w:type="gramEnd"/>
     </w:p>
     <w:p>
       <w:pPr>
@@ -6882,7 +6949,21 @@
         <w:rPr>
           <w:rStyle w:val="CCode"/>
         </w:rPr>
-        <w:t xml:space="preserve"> class Controller { ... }</w:t>
+        <w:t xml:space="preserve"> class Controller </w:t>
+      </w:r>
+      <w:proofErr w:type="gramStart"/>
+      <w:r>
+        <w:rPr>
+          <w:rStyle w:val="CCode"/>
+        </w:rPr>
+        <w:t>{ ...</w:t>
+      </w:r>
+      <w:proofErr w:type="gramEnd"/>
+      <w:r>
+        <w:rPr>
+          <w:rStyle w:val="CCode"/>
+        </w:rPr>
+        <w:t xml:space="preserve"> }</w:t>
       </w:r>
     </w:p>
     <w:p>
@@ -6953,7 +7034,21 @@
         <w:rPr>
           <w:lang w:val="en-US"/>
         </w:rPr>
-        <w:t xml:space="preserve">@RequestParam(value = "name", </w:t>
+        <w:t>@</w:t>
+      </w:r>
+      <w:proofErr w:type="gramStart"/>
+      <w:r>
+        <w:rPr>
+          <w:lang w:val="en-US"/>
+        </w:rPr>
+        <w:t>RequestParam(</w:t>
+      </w:r>
+      <w:proofErr w:type="gramEnd"/>
+      <w:r>
+        <w:rPr>
+          <w:lang w:val="en-US"/>
+        </w:rPr>
+        <w:t xml:space="preserve">value = "name", </w:t>
       </w:r>
       <w:proofErr w:type="spellStart"/>
       <w:r>
@@ -6967,7 +7062,21 @@
         <w:rPr>
           <w:lang w:val="en-US"/>
         </w:rPr>
-        <w:t xml:space="preserve"> = "World") String name) { ... }</w:t>
+        <w:t xml:space="preserve"> = "World") String name) </w:t>
+      </w:r>
+      <w:proofErr w:type="gramStart"/>
+      <w:r>
+        <w:rPr>
+          <w:lang w:val="en-US"/>
+        </w:rPr>
+        <w:t>{ ...</w:t>
+      </w:r>
+      <w:proofErr w:type="gramEnd"/>
+      <w:r>
+        <w:rPr>
+          <w:lang w:val="en-US"/>
+        </w:rPr>
+        <w:t xml:space="preserve"> }</w:t>
       </w:r>
     </w:p>
     <w:p>
@@ -7038,7 +7147,21 @@
         <w:rPr>
           <w:lang w:val="en-US"/>
         </w:rPr>
-        <w:t>@RequestBody String body) { ... }</w:t>
+        <w:t xml:space="preserve">@RequestBody String body) </w:t>
+      </w:r>
+      <w:proofErr w:type="gramStart"/>
+      <w:r>
+        <w:rPr>
+          <w:lang w:val="en-US"/>
+        </w:rPr>
+        <w:t>{ ...</w:t>
+      </w:r>
+      <w:proofErr w:type="gramEnd"/>
+      <w:r>
+        <w:rPr>
+          <w:lang w:val="en-US"/>
+        </w:rPr>
+        <w:t xml:space="preserve"> }</w:t>
       </w:r>
     </w:p>
     <w:p>
@@ -7109,7 +7232,21 @@
         <w:rPr>
           <w:lang w:val="en-US"/>
         </w:rPr>
-        <w:t>@RequestBody String body) { ... }</w:t>
+        <w:t xml:space="preserve">@RequestBody String body) </w:t>
+      </w:r>
+      <w:proofErr w:type="gramStart"/>
+      <w:r>
+        <w:rPr>
+          <w:lang w:val="en-US"/>
+        </w:rPr>
+        <w:t>{ ...</w:t>
+      </w:r>
+      <w:proofErr w:type="gramEnd"/>
+      <w:r>
+        <w:rPr>
+          <w:lang w:val="en-US"/>
+        </w:rPr>
+        <w:t xml:space="preserve"> }</w:t>
       </w:r>
     </w:p>
     <w:p>
@@ -7614,7 +7751,15 @@
       </w:r>
       <w:proofErr w:type="spellEnd"/>
       <w:r>
-        <w:t xml:space="preserve"> -d -p 3308:3306 -e MYSQL_ROOT_HOST=% -e MYSQL_ROOT_PASSWORD=emf123 -v /</w:t>
+        <w:t xml:space="preserve"> -d -p </w:t>
+      </w:r>
+      <w:proofErr w:type="gramStart"/>
+      <w:r>
+        <w:t>3308:</w:t>
+      </w:r>
+      <w:proofErr w:type="gramEnd"/>
+      <w:r>
+        <w:t>3306 -e MYSQL_ROOT_HOST=% -e MYSQL_ROOT_PASSWORD=emf123 -v /</w:t>
       </w:r>
       <w:proofErr w:type="spellStart"/>
       <w:r>
@@ -7646,7 +7791,15 @@
       </w:r>
       <w:proofErr w:type="spellEnd"/>
       <w:r>
-        <w:t>/mysql-server:8.0</w:t>
+        <w:t>/mysql-</w:t>
+      </w:r>
+      <w:proofErr w:type="gramStart"/>
+      <w:r>
+        <w:t>server:</w:t>
+      </w:r>
+      <w:proofErr w:type="gramEnd"/>
+      <w:r>
+        <w:t>8.0</w:t>
       </w:r>
     </w:p>
     <w:p>
@@ -7761,6 +7914,9 @@
     <w:p>
       <w:pPr>
         <w:pStyle w:val="Pcode"/>
+        <w:rPr>
+          <w:lang w:val="en-US"/>
+        </w:rPr>
       </w:pPr>
       <w:r>
         <w:rPr>
@@ -7768,22 +7924,34 @@
         </w:rPr>
         <w:t xml:space="preserve">    </w:t>
       </w:r>
+      <w:r>
+        <w:rPr>
+          <w:lang w:val="en-US"/>
+        </w:rPr>
+        <w:t xml:space="preserve">return </w:t>
+      </w:r>
+      <w:proofErr w:type="spellStart"/>
+      <w:r>
+        <w:rPr>
+          <w:lang w:val="en-US"/>
+        </w:rPr>
+        <w:t>wrkDB.getPays</w:t>
+      </w:r>
+      <w:proofErr w:type="spellEnd"/>
+      <w:r>
+        <w:rPr>
+          <w:lang w:val="en-US"/>
+        </w:rPr>
+        <w:t>(</w:t>
+      </w:r>
       <w:proofErr w:type="gramStart"/>
       <w:r>
-        <w:t>return</w:t>
+        <w:rPr>
+          <w:lang w:val="en-US"/>
+        </w:rPr>
+        <w:t>);</w:t>
       </w:r>
       <w:proofErr w:type="gramEnd"/>
-      <w:r>
-        <w:t xml:space="preserve"> </w:t>
-      </w:r>
-      <w:proofErr w:type="spellStart"/>
-      <w:r>
-        <w:t>wrkDB.getPays</w:t>
-      </w:r>
-      <w:proofErr w:type="spellEnd"/>
-      <w:r>
-        <w:t>();</w:t>
-      </w:r>
     </w:p>
     <w:p>
       <w:pPr>
@@ -7892,8 +8060,16 @@
         <w:rPr>
           <w:lang w:val="en-US"/>
         </w:rPr>
-        <w:t>=CET";</w:t>
-      </w:r>
+        <w:t>=CET</w:t>
+      </w:r>
+      <w:proofErr w:type="gramStart"/>
+      <w:r>
+        <w:rPr>
+          <w:lang w:val="en-US"/>
+        </w:rPr>
+        <w:t>";</w:t>
+      </w:r>
+      <w:proofErr w:type="gramEnd"/>
     </w:p>
     <w:p>
       <w:pPr>
@@ -8025,8 +8201,13 @@
       </w:r>
       <w:proofErr w:type="spellEnd"/>
       <w:r>
-        <w:t>");</w:t>
-      </w:r>
+        <w:t>"</w:t>
+      </w:r>
+      <w:proofErr w:type="gramStart"/>
+      <w:r>
+        <w:t>);</w:t>
+      </w:r>
+      <w:proofErr w:type="gramEnd"/>
     </w:p>
     <w:p>
       <w:pPr>
@@ -8320,18 +8501,30 @@
         <w:t>=</w:t>
       </w:r>
       <w:proofErr w:type="spellStart"/>
+      <w:proofErr w:type="gramStart"/>
       <w:r>
         <w:t>localhost;port</w:t>
       </w:r>
       <w:proofErr w:type="spellEnd"/>
-      <w:r>
-        <w:t>=3308;dbname=</w:t>
-      </w:r>
-      <w:proofErr w:type="spellStart"/>
+      <w:proofErr w:type="gramEnd"/>
+      <w:r>
+        <w:t>=</w:t>
+      </w:r>
+      <w:proofErr w:type="gramStart"/>
+      <w:r>
+        <w:t>3308;dbname</w:t>
+      </w:r>
+      <w:proofErr w:type="gramEnd"/>
+      <w:r>
+        <w:t>=</w:t>
+      </w:r>
+      <w:proofErr w:type="spellStart"/>
+      <w:proofErr w:type="gramStart"/>
       <w:r>
         <w:t>nomDB;charset</w:t>
       </w:r>
       <w:proofErr w:type="spellEnd"/>
+      <w:proofErr w:type="gramEnd"/>
       <w:r>
         <w:t>=utf8', 'root', 'emf123'</w:t>
       </w:r>
@@ -8822,22 +9015,50 @@
         <w:rPr>
           <w:lang w:val="en-US"/>
         </w:rPr>
-        <w:t>-platform=org.hibernate.dialect.MySQL8Dialect</w:t>
-      </w:r>
-    </w:p>
-    <w:p>
-      <w:pPr>
-        <w:pStyle w:val="Pcode"/>
-        <w:rPr>
-          <w:lang w:val="en-US"/>
-        </w:rPr>
-      </w:pPr>
-      <w:proofErr w:type="spellStart"/>
+        <w:t>-platform=</w:t>
+      </w:r>
       <w:proofErr w:type="gramStart"/>
       <w:r>
         <w:rPr>
           <w:lang w:val="en-US"/>
         </w:rPr>
+        <w:t>org.hibernate</w:t>
+      </w:r>
+      <w:proofErr w:type="gramEnd"/>
+      <w:r>
+        <w:rPr>
+          <w:lang w:val="en-US"/>
+        </w:rPr>
+        <w:t>.</w:t>
+      </w:r>
+      <w:proofErr w:type="gramStart"/>
+      <w:r>
+        <w:rPr>
+          <w:lang w:val="en-US"/>
+        </w:rPr>
+        <w:t>dialect.MySQL</w:t>
+      </w:r>
+      <w:proofErr w:type="gramEnd"/>
+      <w:r>
+        <w:rPr>
+          <w:lang w:val="en-US"/>
+        </w:rPr>
+        <w:t>8Dialect</w:t>
+      </w:r>
+    </w:p>
+    <w:p>
+      <w:pPr>
+        <w:pStyle w:val="Pcode"/>
+        <w:rPr>
+          <w:lang w:val="en-US"/>
+        </w:rPr>
+      </w:pPr>
+      <w:proofErr w:type="spellStart"/>
+      <w:proofErr w:type="gramStart"/>
+      <w:r>
+        <w:rPr>
+          <w:lang w:val="en-US"/>
+        </w:rPr>
         <w:t>spring.jpa.properties</w:t>
       </w:r>
       <w:proofErr w:type="gramEnd"/>
@@ -8845,7 +9066,21 @@
         <w:rPr>
           <w:lang w:val="en-US"/>
         </w:rPr>
-        <w:t>.hibernate.format_sql</w:t>
+        <w:t>.</w:t>
+      </w:r>
+      <w:proofErr w:type="gramStart"/>
+      <w:r>
+        <w:rPr>
+          <w:lang w:val="en-US"/>
+        </w:rPr>
+        <w:t>hibernate.format</w:t>
+      </w:r>
+      <w:proofErr w:type="gramEnd"/>
+      <w:r>
+        <w:rPr>
+          <w:lang w:val="en-US"/>
+        </w:rPr>
+        <w:t>_sql</w:t>
       </w:r>
       <w:proofErr w:type="spellEnd"/>
       <w:r>
@@ -8875,7 +9110,21 @@
         <w:rPr>
           <w:lang w:val="en-US"/>
         </w:rPr>
-        <w:t>.hibernate.jdbc.batch_size</w:t>
+        <w:t>.</w:t>
+      </w:r>
+      <w:proofErr w:type="gramStart"/>
+      <w:r>
+        <w:rPr>
+          <w:lang w:val="en-US"/>
+        </w:rPr>
+        <w:t>hibernate.jdbc</w:t>
+      </w:r>
+      <w:proofErr w:type="gramEnd"/>
+      <w:r>
+        <w:rPr>
+          <w:lang w:val="en-US"/>
+        </w:rPr>
+        <w:t>.batch_size</w:t>
       </w:r>
       <w:proofErr w:type="spellEnd"/>
       <w:r>
@@ -9020,27 +9269,49 @@
         <w:t>-class-name=</w:t>
       </w:r>
       <w:proofErr w:type="spellStart"/>
-      <w:r>
-        <w:rPr>
-          <w:lang w:val="en-US"/>
-        </w:rPr>
-        <w:t>com.mysql.cj.jdbc.Driver</w:t>
-      </w:r>
-      <w:proofErr w:type="spellEnd"/>
-    </w:p>
-    <w:p>
-      <w:pPr>
-        <w:pStyle w:val="Pcode"/>
-        <w:rPr>
-          <w:lang w:val="en-US"/>
-        </w:rPr>
-      </w:pPr>
-      <w:proofErr w:type="spellStart"/>
       <w:proofErr w:type="gramStart"/>
       <w:r>
         <w:rPr>
           <w:lang w:val="en-US"/>
         </w:rPr>
+        <w:t>com.mysql</w:t>
+      </w:r>
+      <w:proofErr w:type="gramEnd"/>
+      <w:r>
+        <w:rPr>
+          <w:lang w:val="en-US"/>
+        </w:rPr>
+        <w:t>.</w:t>
+      </w:r>
+      <w:proofErr w:type="gramStart"/>
+      <w:r>
+        <w:rPr>
+          <w:lang w:val="en-US"/>
+        </w:rPr>
+        <w:t>cj.jdbc</w:t>
+      </w:r>
+      <w:proofErr w:type="gramEnd"/>
+      <w:r>
+        <w:rPr>
+          <w:lang w:val="en-US"/>
+        </w:rPr>
+        <w:t>.Driver</w:t>
+      </w:r>
+      <w:proofErr w:type="spellEnd"/>
+    </w:p>
+    <w:p>
+      <w:pPr>
+        <w:pStyle w:val="Pcode"/>
+        <w:rPr>
+          <w:lang w:val="en-US"/>
+        </w:rPr>
+      </w:pPr>
+      <w:proofErr w:type="spellStart"/>
+      <w:proofErr w:type="gramStart"/>
+      <w:r>
+        <w:rPr>
+          <w:lang w:val="en-US"/>
+        </w:rPr>
         <w:t>spring.datasource</w:t>
       </w:r>
       <w:proofErr w:type="gramEnd"/>
@@ -9048,9 +9319,17 @@
         <w:rPr>
           <w:lang w:val="en-US"/>
         </w:rPr>
-        <w:t>.hikari.maximum</w:t>
-      </w:r>
-      <w:proofErr w:type="spellEnd"/>
+        <w:t>.</w:t>
+      </w:r>
+      <w:proofErr w:type="gramStart"/>
+      <w:r>
+        <w:rPr>
+          <w:lang w:val="en-US"/>
+        </w:rPr>
+        <w:t>hikari.maximum</w:t>
+      </w:r>
+      <w:proofErr w:type="spellEnd"/>
+      <w:proofErr w:type="gramEnd"/>
       <w:r>
         <w:rPr>
           <w:lang w:val="en-US"/>
@@ -9078,9 +9357,17 @@
         <w:rPr>
           <w:lang w:val="en-US"/>
         </w:rPr>
-        <w:t>.hikari.minimum</w:t>
-      </w:r>
-      <w:proofErr w:type="spellEnd"/>
+        <w:t>.</w:t>
+      </w:r>
+      <w:proofErr w:type="gramStart"/>
+      <w:r>
+        <w:rPr>
+          <w:lang w:val="en-US"/>
+        </w:rPr>
+        <w:t>hikari.minimum</w:t>
+      </w:r>
+      <w:proofErr w:type="spellEnd"/>
+      <w:proofErr w:type="gramEnd"/>
       <w:r>
         <w:rPr>
           <w:lang w:val="en-US"/>
@@ -9472,10 +9759,20 @@
         <w:t xml:space="preserve"> </w:t>
       </w:r>
       <w:proofErr w:type="spellStart"/>
-      <w:r>
-        <w:t>jakarta.servlet.http.HttpSession</w:t>
-      </w:r>
-      <w:proofErr w:type="spellEnd"/>
+      <w:proofErr w:type="gramStart"/>
+      <w:r>
+        <w:t>jakarta.servlet</w:t>
+      </w:r>
+      <w:proofErr w:type="gramEnd"/>
+      <w:r>
+        <w:t>.</w:t>
+      </w:r>
+      <w:proofErr w:type="gramStart"/>
+      <w:r>
+        <w:t>http.HttpSession</w:t>
+      </w:r>
+      <w:proofErr w:type="spellEnd"/>
+      <w:proofErr w:type="gramEnd"/>
       <w:r>
         <w:t>;</w:t>
       </w:r>
@@ -9493,10 +9790,20 @@
         <w:t xml:space="preserve"> </w:t>
       </w:r>
       <w:proofErr w:type="spellStart"/>
-      <w:r>
-        <w:t>org.springframework.http.ResponseEntity</w:t>
-      </w:r>
-      <w:proofErr w:type="spellEnd"/>
+      <w:proofErr w:type="gramStart"/>
+      <w:r>
+        <w:t>org.springframework</w:t>
+      </w:r>
+      <w:proofErr w:type="gramEnd"/>
+      <w:r>
+        <w:t>.</w:t>
+      </w:r>
+      <w:proofErr w:type="gramStart"/>
+      <w:r>
+        <w:t>http.ResponseEntity</w:t>
+      </w:r>
+      <w:proofErr w:type="spellEnd"/>
+      <w:proofErr w:type="gramEnd"/>
       <w:r>
         <w:t>;</w:t>
       </w:r>
@@ -9514,12 +9821,25 @@
         <w:t xml:space="preserve"> </w:t>
       </w:r>
       <w:proofErr w:type="spellStart"/>
-      <w:r>
-        <w:t>org.springframework.web.bind.annotation</w:t>
-      </w:r>
-      <w:proofErr w:type="spellEnd"/>
-      <w:r>
-        <w:t>.*;</w:t>
+      <w:proofErr w:type="gramStart"/>
+      <w:r>
+        <w:t>org.springframework.web.bind</w:t>
+      </w:r>
+      <w:proofErr w:type="gramEnd"/>
+      <w:r>
+        <w:t>.</w:t>
+      </w:r>
+      <w:proofErr w:type="gramStart"/>
+      <w:r>
+        <w:t>annotation</w:t>
+      </w:r>
+      <w:proofErr w:type="spellEnd"/>
+      <w:r>
+        <w:t>.*</w:t>
+      </w:r>
+      <w:proofErr w:type="gramEnd"/>
+      <w:r>
+        <w:t>;</w:t>
       </w:r>
     </w:p>
     <w:p>
@@ -9639,8 +9959,44 @@
         <w:rPr>
           <w:lang w:val="en-US"/>
         </w:rPr>
-        <w:t xml:space="preserve"> session, @RequestParam String username, @RequestParam String password) {</w:t>
-      </w:r>
+        <w:t xml:space="preserve"> </w:t>
+      </w:r>
+      <w:proofErr w:type="gramStart"/>
+      <w:r>
+        <w:rPr>
+          <w:lang w:val="en-US"/>
+        </w:rPr>
+        <w:t>session, @</w:t>
+      </w:r>
+      <w:proofErr w:type="gramEnd"/>
+      <w:r>
+        <w:rPr>
+          <w:lang w:val="en-US"/>
+        </w:rPr>
+        <w:t xml:space="preserve">RequestParam String </w:t>
+      </w:r>
+      <w:proofErr w:type="gramStart"/>
+      <w:r>
+        <w:rPr>
+          <w:lang w:val="en-US"/>
+        </w:rPr>
+        <w:t>username, @</w:t>
+      </w:r>
+      <w:proofErr w:type="gramEnd"/>
+      <w:r>
+        <w:rPr>
+          <w:lang w:val="en-US"/>
+        </w:rPr>
+        <w:t xml:space="preserve">RequestParam String </w:t>
+      </w:r>
+      <w:proofErr w:type="gramStart"/>
+      <w:r>
+        <w:rPr>
+          <w:lang w:val="en-US"/>
+        </w:rPr>
+        <w:t>password) {</w:t>
+      </w:r>
+      <w:proofErr w:type="gramEnd"/>
     </w:p>
     <w:p>
       <w:pPr>
@@ -9698,15 +10054,31 @@
         <w:rPr>
           <w:lang w:val="en-US"/>
         </w:rPr>
-        <w:t>pass".equals</w:t>
-      </w:r>
-      <w:proofErr w:type="spellEnd"/>
-      <w:r>
-        <w:rPr>
-          <w:lang w:val="en-US"/>
-        </w:rPr>
-        <w:t>(password)) {</w:t>
-      </w:r>
+        <w:t>pass</w:t>
+      </w:r>
+      <w:proofErr w:type="gramStart"/>
+      <w:r>
+        <w:rPr>
+          <w:lang w:val="en-US"/>
+        </w:rPr>
+        <w:t>".equals</w:t>
+      </w:r>
+      <w:proofErr w:type="spellEnd"/>
+      <w:proofErr w:type="gramEnd"/>
+      <w:r>
+        <w:rPr>
+          <w:lang w:val="en-US"/>
+        </w:rPr>
+        <w:t>(password</w:t>
+      </w:r>
+      <w:proofErr w:type="gramStart"/>
+      <w:r>
+        <w:rPr>
+          <w:lang w:val="en-US"/>
+        </w:rPr>
+        <w:t>)) {</w:t>
+      </w:r>
+      <w:proofErr w:type="gramEnd"/>
     </w:p>
     <w:p>
       <w:pPr>
@@ -9736,9 +10108,11 @@
         <w:t>username</w:t>
       </w:r>
       <w:proofErr w:type="spellEnd"/>
+      <w:proofErr w:type="gramStart"/>
       <w:r>
         <w:t>);</w:t>
       </w:r>
+      <w:proofErr w:type="gramEnd"/>
     </w:p>
     <w:p>
       <w:pPr>
@@ -9753,8 +10127,13 @@
       <w:proofErr w:type="spellEnd"/>
       <w:proofErr w:type="gramEnd"/>
       <w:r>
-        <w:t>("visites", 0);</w:t>
-      </w:r>
+        <w:t>("visites", 0</w:t>
+      </w:r>
+      <w:proofErr w:type="gramStart"/>
+      <w:r>
+        <w:t>);</w:t>
+      </w:r>
+      <w:proofErr w:type="gramEnd"/>
     </w:p>
     <w:p>
       <w:pPr>
@@ -9840,8 +10219,21 @@
       </w:r>
       <w:proofErr w:type="spellEnd"/>
       <w:r>
-        <w:t>().body("Échec de la connexion");</w:t>
-      </w:r>
+        <w:t>(</w:t>
+      </w:r>
+      <w:proofErr w:type="gramStart"/>
+      <w:r>
+        <w:t>).body</w:t>
+      </w:r>
+      <w:proofErr w:type="gramEnd"/>
+      <w:r>
+        <w:t>("Échec de la connexion"</w:t>
+      </w:r>
+      <w:proofErr w:type="gramStart"/>
+      <w:r>
+        <w:t>);</w:t>
+      </w:r>
+      <w:proofErr w:type="gramEnd"/>
     </w:p>
     <w:p>
       <w:pPr>
@@ -9891,9 +10283,14 @@
       </w:r>
       <w:proofErr w:type="spellEnd"/>
       <w:r>
-        <w:t>&lt;String&gt; visites(</w:t>
-      </w:r>
-      <w:proofErr w:type="spellStart"/>
+        <w:t xml:space="preserve">&lt;String&gt; </w:t>
+      </w:r>
+      <w:proofErr w:type="gramStart"/>
+      <w:r>
+        <w:t>visites(</w:t>
+      </w:r>
+      <w:proofErr w:type="spellStart"/>
+      <w:proofErr w:type="gramEnd"/>
       <w:r>
         <w:t>HttpSession</w:t>
       </w:r>
@@ -9915,10 +10312,12 @@
         <w:t xml:space="preserve"> (</w:t>
       </w:r>
       <w:proofErr w:type="spellStart"/>
+      <w:proofErr w:type="gramStart"/>
       <w:r>
         <w:t>session.getAttribute</w:t>
       </w:r>
       <w:proofErr w:type="spellEnd"/>
+      <w:proofErr w:type="gramEnd"/>
       <w:r>
         <w:t>("</w:t>
       </w:r>
@@ -9928,7 +10327,15 @@
       </w:r>
       <w:proofErr w:type="spellEnd"/>
       <w:r>
-        <w:t xml:space="preserve">") != </w:t>
+        <w:t>")</w:t>
+      </w:r>
+      <w:proofErr w:type="gramStart"/>
+      <w:r>
+        <w:t xml:space="preserve"> !=</w:t>
+      </w:r>
+      <w:proofErr w:type="gramEnd"/>
+      <w:r>
+        <w:t xml:space="preserve"> </w:t>
       </w:r>
       <w:proofErr w:type="spellStart"/>
       <w:r>
@@ -9954,43 +10361,58 @@
       <w:proofErr w:type="spellEnd"/>
       <w:proofErr w:type="gramEnd"/>
       <w:r>
-        <w:t>("visites");</w:t>
-      </w:r>
-    </w:p>
-    <w:p>
-      <w:pPr>
-        <w:pStyle w:val="Pcode"/>
-      </w:pPr>
+        <w:t>("visites"</w:t>
+      </w:r>
       <w:proofErr w:type="gramStart"/>
       <w:r>
+        <w:t>);</w:t>
+      </w:r>
+      <w:proofErr w:type="gramEnd"/>
+    </w:p>
+    <w:p>
+      <w:pPr>
+        <w:pStyle w:val="Pcode"/>
+      </w:pPr>
+      <w:proofErr w:type="gramStart"/>
+      <w:r>
         <w:t>visites</w:t>
       </w:r>
       <w:proofErr w:type="gramEnd"/>
       <w:r>
-        <w:t>++;</w:t>
-      </w:r>
-    </w:p>
-    <w:p>
-      <w:pPr>
-        <w:pStyle w:val="Pcode"/>
-      </w:pPr>
-      <w:proofErr w:type="spellStart"/>
+        <w:t>+</w:t>
+      </w:r>
       <w:proofErr w:type="gramStart"/>
       <w:r>
+        <w:t>+;</w:t>
+      </w:r>
+      <w:proofErr w:type="gramEnd"/>
+    </w:p>
+    <w:p>
+      <w:pPr>
+        <w:pStyle w:val="Pcode"/>
+      </w:pPr>
+      <w:proofErr w:type="spellStart"/>
+      <w:proofErr w:type="gramStart"/>
+      <w:r>
         <w:t>session.setAttribute</w:t>
       </w:r>
       <w:proofErr w:type="spellEnd"/>
       <w:proofErr w:type="gramEnd"/>
       <w:r>
-        <w:t>("visites", visites);</w:t>
-      </w:r>
-    </w:p>
-    <w:p>
-      <w:pPr>
-        <w:pStyle w:val="Pcode"/>
-      </w:pPr>
+        <w:t>("visites", visites</w:t>
+      </w:r>
       <w:proofErr w:type="gramStart"/>
       <w:r>
+        <w:t>);</w:t>
+      </w:r>
+      <w:proofErr w:type="gramEnd"/>
+    </w:p>
+    <w:p>
+      <w:pPr>
+        <w:pStyle w:val="Pcode"/>
+      </w:pPr>
+      <w:proofErr w:type="gramStart"/>
+      <w:r>
         <w:t>return</w:t>
       </w:r>
       <w:proofErr w:type="gramEnd"/>
@@ -10003,8 +10425,21 @@
       </w:r>
       <w:proofErr w:type="spellEnd"/>
       <w:r>
-        <w:t>("Nombre de visites: " + visites);</w:t>
-      </w:r>
+        <w:t xml:space="preserve">("Nombre de </w:t>
+      </w:r>
+      <w:proofErr w:type="gramStart"/>
+      <w:r>
+        <w:t>visites:</w:t>
+      </w:r>
+      <w:proofErr w:type="gramEnd"/>
+      <w:r>
+        <w:t xml:space="preserve"> " + visites</w:t>
+      </w:r>
+      <w:proofErr w:type="gramStart"/>
+      <w:r>
+        <w:t>);</w:t>
+      </w:r>
+      <w:proofErr w:type="gramEnd"/>
     </w:p>
     <w:p>
       <w:pPr>
@@ -10073,8 +10508,16 @@
         <w:rPr>
           <w:lang w:val="en-US"/>
         </w:rPr>
-        <w:t>");</w:t>
-      </w:r>
+        <w:t>"</w:t>
+      </w:r>
+      <w:proofErr w:type="gramStart"/>
+      <w:r>
+        <w:rPr>
+          <w:lang w:val="en-US"/>
+        </w:rPr>
+        <w:t>);</w:t>
+      </w:r>
+      <w:proofErr w:type="gramEnd"/>
     </w:p>
     <w:p>
       <w:pPr>
@@ -10121,6 +10564,7 @@
         <w:t xml:space="preserve">&lt;String&gt; </w:t>
       </w:r>
       <w:proofErr w:type="spellStart"/>
+      <w:proofErr w:type="gramStart"/>
       <w:r>
         <w:t>logout</w:t>
       </w:r>
@@ -10129,6 +10573,7 @@
         <w:t>(</w:t>
       </w:r>
       <w:proofErr w:type="spellStart"/>
+      <w:proofErr w:type="gramEnd"/>
       <w:r>
         <w:t>HttpSession</w:t>
       </w:r>
@@ -10149,15 +10594,20 @@
       <w:proofErr w:type="spellEnd"/>
       <w:proofErr w:type="gramEnd"/>
       <w:r>
-        <w:t>();</w:t>
-      </w:r>
-    </w:p>
-    <w:p>
-      <w:pPr>
-        <w:pStyle w:val="Pcode"/>
-      </w:pPr>
+        <w:t>(</w:t>
+      </w:r>
       <w:proofErr w:type="gramStart"/>
       <w:r>
+        <w:t>);</w:t>
+      </w:r>
+      <w:proofErr w:type="gramEnd"/>
+    </w:p>
+    <w:p>
+      <w:pPr>
+        <w:pStyle w:val="Pcode"/>
+      </w:pPr>
+      <w:proofErr w:type="gramStart"/>
+      <w:r>
         <w:t>return</w:t>
       </w:r>
       <w:proofErr w:type="gramEnd"/>
@@ -10170,8 +10620,13 @@
       </w:r>
       <w:proofErr w:type="spellEnd"/>
       <w:r>
-        <w:t>("Déconnecté");</w:t>
-      </w:r>
+        <w:t>("Déconnecté"</w:t>
+      </w:r>
+      <w:proofErr w:type="gramStart"/>
+      <w:r>
+        <w:t>);</w:t>
+      </w:r>
+      <w:proofErr w:type="gramEnd"/>
     </w:p>
     <w:p>
       <w:pPr>
@@ -10262,8 +10717,29 @@
       </w:r>
       <w:proofErr w:type="gramEnd"/>
       <w:r>
-        <w:t>.exclude=org.springframework.boot.autoconfigure.jdbc.DataSourceAutoConfiguration</w:t>
-      </w:r>
+        <w:t>.exclude=</w:t>
+      </w:r>
+      <w:proofErr w:type="gramStart"/>
+      <w:r>
+        <w:t>org.springframework</w:t>
+      </w:r>
+      <w:proofErr w:type="gramEnd"/>
+      <w:r>
+        <w:t>.</w:t>
+      </w:r>
+      <w:proofErr w:type="gramStart"/>
+      <w:r>
+        <w:t>boot.autoconfigure</w:t>
+      </w:r>
+      <w:proofErr w:type="gramEnd"/>
+      <w:r>
+        <w:t>.</w:t>
+      </w:r>
+      <w:proofErr w:type="gramStart"/>
+      <w:r>
+        <w:t>jdbc.DataSourceAutoConfiguration</w:t>
+      </w:r>
+      <w:proofErr w:type="gramEnd"/>
     </w:p>
     <w:p>
       <w:pPr>
@@ -10608,9 +11084,20 @@
         <w:t>application.properties</w:t>
       </w:r>
       <w:proofErr w:type="spellEnd"/>
+      <w:r>
+        <w:t xml:space="preserve"> »correctement</w:t>
+      </w:r>
       <w:proofErr w:type="gramEnd"/>
       <w:r>
-        <w:t xml:space="preserve"> »correctement configurer ainsi qu’un pom.xml et toutes la gestions de la base de données avec un </w:t>
+        <w:t xml:space="preserve"> configurer ainsi qu’un pom.xml et </w:t>
+      </w:r>
+      <w:proofErr w:type="gramStart"/>
+      <w:r>
+        <w:t>toutes la gestions</w:t>
+      </w:r>
+      <w:proofErr w:type="gramEnd"/>
+      <w:r>
+        <w:t xml:space="preserve"> de la base de données avec un </w:t>
       </w:r>
       <w:proofErr w:type="spellStart"/>
       <w:r>
@@ -10641,8 +11128,13 @@
       </w:r>
       <w:proofErr w:type="gramEnd"/>
       <w:r>
-        <w:t xml:space="preserve"> com.example.ex9;</w:t>
-      </w:r>
+        <w:t xml:space="preserve"> </w:t>
+      </w:r>
+      <w:proofErr w:type="gramStart"/>
+      <w:r>
+        <w:t>com.example.ex9;</w:t>
+      </w:r>
+      <w:proofErr w:type="gramEnd"/>
     </w:p>
     <w:p>
       <w:pPr>
@@ -10670,9 +11162,17 @@
         <w:rPr>
           <w:lang w:val="en-US"/>
         </w:rPr>
-        <w:t>.boot.SpringApplication</w:t>
-      </w:r>
-      <w:proofErr w:type="spellEnd"/>
+        <w:t>.</w:t>
+      </w:r>
+      <w:proofErr w:type="gramStart"/>
+      <w:r>
+        <w:rPr>
+          <w:lang w:val="en-US"/>
+        </w:rPr>
+        <w:t>boot.SpringApplication</w:t>
+      </w:r>
+      <w:proofErr w:type="spellEnd"/>
+      <w:proofErr w:type="gramEnd"/>
       <w:r>
         <w:rPr>
           <w:lang w:val="en-US"/>
@@ -10706,7 +11206,28 @@
         <w:rPr>
           <w:lang w:val="en-US"/>
         </w:rPr>
-        <w:t>.boot.autoconfigure.SpringBootApplication</w:t>
+        <w:t>.</w:t>
+      </w:r>
+      <w:proofErr w:type="gramStart"/>
+      <w:r>
+        <w:rPr>
+          <w:lang w:val="en-US"/>
+        </w:rPr>
+        <w:t>boot.autoconfigure</w:t>
+      </w:r>
+      <w:proofErr w:type="gramEnd"/>
+      <w:r>
+        <w:rPr>
+          <w:lang w:val="en-US"/>
+        </w:rPr>
+        <w:t>.</w:t>
+      </w:r>
+      <w:proofErr w:type="gramStart"/>
+      <w:r>
+        <w:rPr>
+          <w:lang w:val="en-US"/>
+        </w:rPr>
+        <w:t>SpringBootApplication</w:t>
       </w:r>
       <w:proofErr w:type="spellEnd"/>
       <w:r>
@@ -10715,6 +11236,7 @@
         </w:rPr>
         <w:t>;</w:t>
       </w:r>
+      <w:proofErr w:type="gramEnd"/>
     </w:p>
     <w:p>
       <w:pPr>
@@ -10762,16 +11284,17 @@
         <w:rPr>
           <w:lang w:val="en-US"/>
         </w:rPr>
-        <w:t>main(</w:t>
+        <w:t>main(String[</w:t>
       </w:r>
       <w:proofErr w:type="gramEnd"/>
       <w:r>
         <w:rPr>
           <w:lang w:val="en-US"/>
         </w:rPr>
-        <w:t xml:space="preserve">String[] </w:t>
-      </w:r>
-      <w:proofErr w:type="spellStart"/>
+        <w:t xml:space="preserve">] </w:t>
+      </w:r>
+      <w:proofErr w:type="spellStart"/>
+      <w:proofErr w:type="gramStart"/>
       <w:r>
         <w:rPr>
           <w:lang w:val="en-US"/>
@@ -10785,6 +11308,7 @@
         </w:rPr>
         <w:t>) {</w:t>
       </w:r>
+      <w:proofErr w:type="gramEnd"/>
     </w:p>
     <w:p>
       <w:pPr>
@@ -10823,12 +11347,14 @@
         <w:t>args</w:t>
       </w:r>
       <w:proofErr w:type="spellEnd"/>
+      <w:proofErr w:type="gramStart"/>
       <w:r>
         <w:rPr>
           <w:lang w:val="en-US"/>
         </w:rPr>
         <w:t>);</w:t>
       </w:r>
+      <w:proofErr w:type="gramEnd"/>
     </w:p>
     <w:p>
       <w:pPr>
@@ -10931,22 +11457,36 @@
         <w:rPr>
           <w:lang w:val="en-US"/>
         </w:rPr>
-        <w:t>.annotation</w:t>
-      </w:r>
-      <w:proofErr w:type="spellEnd"/>
-      <w:r>
-        <w:rPr>
-          <w:lang w:val="en-US"/>
-        </w:rPr>
-        <w:t>.*;</w:t>
-      </w:r>
-    </w:p>
-    <w:p>
-      <w:pPr>
-        <w:pStyle w:val="Pcode"/>
-      </w:pPr>
+        <w:t>.</w:t>
+      </w:r>
       <w:proofErr w:type="gramStart"/>
       <w:r>
+        <w:rPr>
+          <w:lang w:val="en-US"/>
+        </w:rPr>
+        <w:t>annotation</w:t>
+      </w:r>
+      <w:proofErr w:type="spellEnd"/>
+      <w:r>
+        <w:rPr>
+          <w:lang w:val="en-US"/>
+        </w:rPr>
+        <w:t>.*</w:t>
+      </w:r>
+      <w:proofErr w:type="gramEnd"/>
+      <w:r>
+        <w:rPr>
+          <w:lang w:val="en-US"/>
+        </w:rPr>
+        <w:t>;</w:t>
+      </w:r>
+    </w:p>
+    <w:p>
+      <w:pPr>
+        <w:pStyle w:val="Pcode"/>
+      </w:pPr>
+      <w:proofErr w:type="gramStart"/>
+      <w:r>
         <w:t>import</w:t>
       </w:r>
       <w:proofErr w:type="gramEnd"/>
@@ -10954,10 +11494,20 @@
         <w:t xml:space="preserve"> </w:t>
       </w:r>
       <w:proofErr w:type="spellStart"/>
-      <w:r>
-        <w:t>org.springframework.http.ResponseEntity</w:t>
-      </w:r>
-      <w:proofErr w:type="spellEnd"/>
+      <w:proofErr w:type="gramStart"/>
+      <w:r>
+        <w:t>org.springframework</w:t>
+      </w:r>
+      <w:proofErr w:type="gramEnd"/>
+      <w:r>
+        <w:t>.</w:t>
+      </w:r>
+      <w:proofErr w:type="gramStart"/>
+      <w:r>
+        <w:t>http.ResponseEntity</w:t>
+      </w:r>
+      <w:proofErr w:type="spellEnd"/>
+      <w:proofErr w:type="gramEnd"/>
       <w:r>
         <w:t>;</w:t>
       </w:r>
@@ -11071,7 +11621,21 @@
         <w:rPr>
           <w:lang w:val="en-US"/>
         </w:rPr>
-        <w:t>@RequestParam String username, @RequestParam String password) {</w:t>
+        <w:t xml:space="preserve">@RequestParam String </w:t>
+      </w:r>
+      <w:proofErr w:type="gramStart"/>
+      <w:r>
+        <w:rPr>
+          <w:lang w:val="en-US"/>
+        </w:rPr>
+        <w:t>username, @</w:t>
+      </w:r>
+      <w:proofErr w:type="gramEnd"/>
+      <w:r>
+        <w:rPr>
+          <w:lang w:val="en-US"/>
+        </w:rPr>
+        <w:t>RequestParam String password) {</w:t>
       </w:r>
     </w:p>
     <w:p>
@@ -11092,13 +11656,18 @@
       </w:r>
       <w:proofErr w:type="gramEnd"/>
       <w:r>
-        <w:t xml:space="preserve"> ("user".</w:t>
+        <w:t xml:space="preserve"> ("user</w:t>
+      </w:r>
+      <w:proofErr w:type="gramStart"/>
+      <w:r>
+        <w:t>".</w:t>
       </w:r>
       <w:proofErr w:type="spellStart"/>
       <w:r>
         <w:t>equals</w:t>
       </w:r>
       <w:proofErr w:type="spellEnd"/>
+      <w:proofErr w:type="gramEnd"/>
       <w:r>
         <w:t>(</w:t>
       </w:r>
@@ -11115,6 +11684,7 @@
         <w:t>pass</w:t>
       </w:r>
       <w:proofErr w:type="spellEnd"/>
+      <w:proofErr w:type="gramStart"/>
       <w:r>
         <w:t>".</w:t>
       </w:r>
@@ -11123,6 +11693,7 @@
         <w:t>equals</w:t>
       </w:r>
       <w:proofErr w:type="spellEnd"/>
+      <w:proofErr w:type="gramEnd"/>
       <w:r>
         <w:t>(</w:t>
       </w:r>
@@ -11153,8 +11724,13 @@
       </w:r>
       <w:proofErr w:type="spellEnd"/>
       <w:r>
-        <w:t>("Utilisateur connecté");</w:t>
-      </w:r>
+        <w:t>("Utilisateur connecté"</w:t>
+      </w:r>
+      <w:proofErr w:type="gramStart"/>
+      <w:r>
+        <w:t>);</w:t>
+      </w:r>
+      <w:proofErr w:type="gramEnd"/>
     </w:p>
     <w:p>
       <w:pPr>
@@ -11190,8 +11766,21 @@
       </w:r>
       <w:proofErr w:type="spellEnd"/>
       <w:r>
-        <w:t>().body("Échec de la connexion");</w:t>
-      </w:r>
+        <w:t>(</w:t>
+      </w:r>
+      <w:proofErr w:type="gramStart"/>
+      <w:r>
+        <w:t>).body</w:t>
+      </w:r>
+      <w:proofErr w:type="gramEnd"/>
+      <w:r>
+        <w:t>("Échec de la connexion"</w:t>
+      </w:r>
+      <w:proofErr w:type="gramStart"/>
+      <w:r>
+        <w:t>);</w:t>
+      </w:r>
+      <w:proofErr w:type="gramEnd"/>
     </w:p>
     <w:p>
       <w:pPr>
@@ -11303,8 +11892,13 @@
       </w:r>
       <w:proofErr w:type="spellEnd"/>
       <w:r>
-        <w:t>("Utilisateur déconnecté");</w:t>
-      </w:r>
+        <w:t>("Utilisateur déconnecté"</w:t>
+      </w:r>
+      <w:proofErr w:type="gramStart"/>
+      <w:r>
+        <w:t>);</w:t>
+      </w:r>
+      <w:proofErr w:type="gramEnd"/>
     </w:p>
     <w:p>
       <w:pPr>
@@ -11358,13 +11952,23 @@
         <w:t xml:space="preserve"> </w:t>
       </w:r>
       <w:proofErr w:type="spellStart"/>
-      <w:r>
-        <w:t>jakarta.persistence.Entity</w:t>
+      <w:proofErr w:type="gramStart"/>
+      <w:r>
+        <w:t>jakarta.persistence</w:t>
+      </w:r>
+      <w:proofErr w:type="gramEnd"/>
+      <w:r>
+        <w:t>.</w:t>
+      </w:r>
+      <w:proofErr w:type="gramStart"/>
+      <w:r>
+        <w:t>Entity</w:t>
       </w:r>
       <w:proofErr w:type="spellEnd"/>
       <w:r>
         <w:t>;</w:t>
       </w:r>
+      <w:proofErr w:type="gramEnd"/>
     </w:p>
     <w:p>
       <w:pPr>
@@ -11379,13 +11983,23 @@
         <w:t xml:space="preserve"> </w:t>
       </w:r>
       <w:proofErr w:type="spellStart"/>
-      <w:r>
-        <w:t>jakarta.persistence.GeneratedValue</w:t>
+      <w:proofErr w:type="gramStart"/>
+      <w:r>
+        <w:t>jakarta.persistence</w:t>
+      </w:r>
+      <w:proofErr w:type="gramEnd"/>
+      <w:r>
+        <w:t>.</w:t>
+      </w:r>
+      <w:proofErr w:type="gramStart"/>
+      <w:r>
+        <w:t>GeneratedValue</w:t>
       </w:r>
       <w:proofErr w:type="spellEnd"/>
       <w:r>
         <w:t>;</w:t>
       </w:r>
+      <w:proofErr w:type="gramEnd"/>
     </w:p>
     <w:p>
       <w:pPr>
@@ -11400,13 +12014,23 @@
         <w:t xml:space="preserve"> </w:t>
       </w:r>
       <w:proofErr w:type="spellStart"/>
-      <w:r>
-        <w:t>jakarta.persistence.GenerationType</w:t>
+      <w:proofErr w:type="gramStart"/>
+      <w:r>
+        <w:t>jakarta.persistence</w:t>
+      </w:r>
+      <w:proofErr w:type="gramEnd"/>
+      <w:r>
+        <w:t>.</w:t>
+      </w:r>
+      <w:proofErr w:type="gramStart"/>
+      <w:r>
+        <w:t>GenerationType</w:t>
       </w:r>
       <w:proofErr w:type="spellEnd"/>
       <w:r>
         <w:t>;</w:t>
       </w:r>
+      <w:proofErr w:type="gramEnd"/>
     </w:p>
     <w:p>
       <w:pPr>
@@ -11421,13 +12045,23 @@
         <w:t xml:space="preserve"> </w:t>
       </w:r>
       <w:proofErr w:type="spellStart"/>
-      <w:r>
-        <w:t>jakarta.persistence.Id</w:t>
+      <w:proofErr w:type="gramStart"/>
+      <w:r>
+        <w:t>jakarta.persistence</w:t>
+      </w:r>
+      <w:proofErr w:type="gramEnd"/>
+      <w:r>
+        <w:t>.</w:t>
+      </w:r>
+      <w:proofErr w:type="gramStart"/>
+      <w:r>
+        <w:t>Id</w:t>
       </w:r>
       <w:proofErr w:type="spellEnd"/>
       <w:r>
         <w:t>;</w:t>
       </w:r>
+      <w:proofErr w:type="gramEnd"/>
     </w:p>
     <w:p>
       <w:pPr>
@@ -11442,13 +12076,23 @@
         <w:t xml:space="preserve"> </w:t>
       </w:r>
       <w:proofErr w:type="spellStart"/>
-      <w:r>
-        <w:t>jakarta.persistence.Table</w:t>
+      <w:proofErr w:type="gramStart"/>
+      <w:r>
+        <w:t>jakarta.persistence</w:t>
+      </w:r>
+      <w:proofErr w:type="gramEnd"/>
+      <w:r>
+        <w:t>.</w:t>
+      </w:r>
+      <w:proofErr w:type="gramStart"/>
+      <w:r>
+        <w:t>Table</w:t>
       </w:r>
       <w:proofErr w:type="spellEnd"/>
       <w:r>
         <w:t>;</w:t>
       </w:r>
+      <w:proofErr w:type="gramEnd"/>
     </w:p>
     <w:p>
       <w:pPr>
@@ -11734,7 +12378,14 @@
         <w:rPr>
           <w:lang w:val="en-US"/>
         </w:rPr>
-        <w:t>.Optional</w:t>
+        <w:t>.</w:t>
+      </w:r>
+      <w:proofErr w:type="gramStart"/>
+      <w:r>
+        <w:rPr>
+          <w:lang w:val="en-US"/>
+        </w:rPr>
+        <w:t>Optional</w:t>
       </w:r>
       <w:proofErr w:type="spellEnd"/>
       <w:r>
@@ -11743,6 +12394,7 @@
         </w:rPr>
         <w:t>;</w:t>
       </w:r>
+      <w:proofErr w:type="gramEnd"/>
     </w:p>
     <w:p>
       <w:pPr>
@@ -11770,7 +12422,14 @@
         <w:rPr>
           <w:lang w:val="en-US"/>
         </w:rPr>
-        <w:t>.JpaRepository</w:t>
+        <w:t>.</w:t>
+      </w:r>
+      <w:proofErr w:type="gramStart"/>
+      <w:r>
+        <w:rPr>
+          <w:lang w:val="en-US"/>
+        </w:rPr>
+        <w:t>JpaRepository</w:t>
       </w:r>
       <w:proofErr w:type="spellEnd"/>
       <w:r>
@@ -11779,6 +12438,7 @@
         </w:rPr>
         <w:t>;</w:t>
       </w:r>
+      <w:proofErr w:type="gramEnd"/>
     </w:p>
     <w:p>
       <w:pPr>
@@ -11806,9 +12466,17 @@
         <w:rPr>
           <w:lang w:val="en-US"/>
         </w:rPr>
-        <w:t>.stereotype.Repository</w:t>
-      </w:r>
-      <w:proofErr w:type="spellEnd"/>
+        <w:t>.</w:t>
+      </w:r>
+      <w:proofErr w:type="gramStart"/>
+      <w:r>
+        <w:rPr>
+          <w:lang w:val="en-US"/>
+        </w:rPr>
+        <w:t>stereotype.Repository</w:t>
+      </w:r>
+      <w:proofErr w:type="spellEnd"/>
+      <w:proofErr w:type="gramEnd"/>
       <w:r>
         <w:rPr>
           <w:lang w:val="en-US"/>
@@ -11826,7 +12494,15 @@
       </w:r>
       <w:proofErr w:type="gramEnd"/>
       <w:r>
-        <w:t xml:space="preserve"> com.example.ex9.models.User;</w:t>
+        <w:t xml:space="preserve"> </w:t>
+      </w:r>
+      <w:proofErr w:type="gramStart"/>
+      <w:r>
+        <w:t>com.example.ex9.models.User</w:t>
+      </w:r>
+      <w:proofErr w:type="gramEnd"/>
+      <w:r>
+        <w:t>;</w:t>
       </w:r>
     </w:p>
     <w:p>
@@ -12106,27 +12782,49 @@
         <w:t>-name=</w:t>
       </w:r>
       <w:proofErr w:type="spellStart"/>
+      <w:proofErr w:type="gramStart"/>
       <w:r>
         <w:rPr>
           <w:lang w:val="de-CH"/>
         </w:rPr>
-        <w:t>com.mysql.cj.jdbc.Driver</w:t>
-      </w:r>
-      <w:proofErr w:type="spellEnd"/>
-    </w:p>
-    <w:p>
-      <w:pPr>
-        <w:pStyle w:val="Pcode"/>
+        <w:t>com.mysql</w:t>
+      </w:r>
+      <w:proofErr w:type="gramEnd"/>
+      <w:r>
         <w:rPr>
           <w:lang w:val="de-CH"/>
         </w:rPr>
-      </w:pPr>
-      <w:proofErr w:type="spellStart"/>
+        <w:t>.</w:t>
+      </w:r>
       <w:proofErr w:type="gramStart"/>
       <w:r>
         <w:rPr>
           <w:lang w:val="de-CH"/>
         </w:rPr>
+        <w:t>cj.jdbc</w:t>
+      </w:r>
+      <w:proofErr w:type="gramEnd"/>
+      <w:r>
+        <w:rPr>
+          <w:lang w:val="de-CH"/>
+        </w:rPr>
+        <w:t>.Driver</w:t>
+      </w:r>
+      <w:proofErr w:type="spellEnd"/>
+    </w:p>
+    <w:p>
+      <w:pPr>
+        <w:pStyle w:val="Pcode"/>
+        <w:rPr>
+          <w:lang w:val="de-CH"/>
+        </w:rPr>
+      </w:pPr>
+      <w:proofErr w:type="spellStart"/>
+      <w:proofErr w:type="gramStart"/>
+      <w:r>
+        <w:rPr>
+          <w:lang w:val="de-CH"/>
+        </w:rPr>
         <w:t>spring.jpa.database</w:t>
       </w:r>
       <w:proofErr w:type="gramEnd"/>
@@ -12141,7 +12839,35 @@
         <w:rPr>
           <w:lang w:val="de-CH"/>
         </w:rPr>
-        <w:t>=org.hibernate.dialect.MySQL8Dialect</w:t>
+        <w:t>=</w:t>
+      </w:r>
+      <w:proofErr w:type="gramStart"/>
+      <w:r>
+        <w:rPr>
+          <w:lang w:val="de-CH"/>
+        </w:rPr>
+        <w:t>org.hibernate</w:t>
+      </w:r>
+      <w:proofErr w:type="gramEnd"/>
+      <w:r>
+        <w:rPr>
+          <w:lang w:val="de-CH"/>
+        </w:rPr>
+        <w:t>.</w:t>
+      </w:r>
+      <w:proofErr w:type="gramStart"/>
+      <w:r>
+        <w:rPr>
+          <w:lang w:val="de-CH"/>
+        </w:rPr>
+        <w:t>dialect.MySQL</w:t>
+      </w:r>
+      <w:proofErr w:type="gramEnd"/>
+      <w:r>
+        <w:rPr>
+          <w:lang w:val="de-CH"/>
+        </w:rPr>
+        <w:t>8Dialect</w:t>
       </w:r>
     </w:p>
     <w:p>
@@ -12490,7 +13216,21 @@
         <w:rPr>
           <w:lang w:val="en-US"/>
         </w:rPr>
-        <w:t xml:space="preserve"> lookup parent from repository --&gt;</w:t>
+        <w:t xml:space="preserve"> </w:t>
+      </w:r>
+      <w:proofErr w:type="gramStart"/>
+      <w:r>
+        <w:rPr>
+          <w:lang w:val="en-US"/>
+        </w:rPr>
+        <w:t>lookup</w:t>
+      </w:r>
+      <w:proofErr w:type="gramEnd"/>
+      <w:r>
+        <w:rPr>
+          <w:lang w:val="en-US"/>
+        </w:rPr>
+        <w:t xml:space="preserve"> parent from repository --&gt;</w:t>
       </w:r>
     </w:p>
     <w:p>
@@ -12943,6 +13683,7 @@
         <w:t>&gt;17&lt;/</w:t>
       </w:r>
       <w:proofErr w:type="spellStart"/>
+      <w:proofErr w:type="gramStart"/>
       <w:r>
         <w:rPr>
           <w:lang w:val="en-US"/>
@@ -12950,6 +13691,7 @@
         <w:t>java.version</w:t>
       </w:r>
       <w:proofErr w:type="spellEnd"/>
+      <w:proofErr w:type="gramEnd"/>
       <w:r>
         <w:rPr>
           <w:lang w:val="en-US"/>
@@ -15724,7 +16466,7 @@
       <w:rPr>
         <w:noProof/>
       </w:rPr>
-      <w:t>31.03.2025</w:t>
+      <w:t>15.04.2025</w:t>
     </w:r>
     <w:r>
       <w:fldChar w:fldCharType="end"/>
@@ -23801,6 +24543,16 @@
 </file>
 
 <file path=customXml/item2.xml><?xml version="1.0" encoding="utf-8"?>
+<b:Sources xmlns:b="http://schemas.openxmlformats.org/officeDocument/2006/bibliography" xmlns="http://schemas.openxmlformats.org/officeDocument/2006/bibliography" SelectedStyle="\APA.XSL" StyleName="APA"/>
+</file>
+
+<file path=customXml/item3.xml><?xml version="1.0" encoding="utf-8"?>
+<p:properties xmlns:p="http://schemas.microsoft.com/office/2006/metadata/properties" xmlns:xsi="http://www.w3.org/2001/XMLSchema-instance" xmlns:pc="http://schemas.microsoft.com/office/infopath/2007/PartnerControls">
+  <documentManagement/>
+</p:properties>
+</file>
+
+<file path=customXml/item4.xml><?xml version="1.0" encoding="utf-8"?>
 <ct:contentTypeSchema xmlns:ct="http://schemas.microsoft.com/office/2006/metadata/contentType" xmlns:ma="http://schemas.microsoft.com/office/2006/metadata/properties/metaAttributes" ct:_="" ma:_="" ma:contentTypeName="Document" ma:contentTypeID="0x010100146B7DC38CA9C743BD792C78958F50E7" ma:contentTypeVersion="13" ma:contentTypeDescription="Create a new document." ma:contentTypeScope="" ma:versionID="9073684e304a9eef9fa517afe263f2f5">
   <xsd:schema xmlns:xsd="http://www.w3.org/2001/XMLSchema" xmlns:xs="http://www.w3.org/2001/XMLSchema" xmlns:p="http://schemas.microsoft.com/office/2006/metadata/properties" xmlns:ns3="89de7650-9da3-48dd-9d49-55ea0a5f9ecb" xmlns:ns4="7f3200ad-a21d-4691-8d02-85edf36a507c" targetNamespace="http://schemas.microsoft.com/office/2006/metadata/properties" ma:root="true" ma:fieldsID="ea50b7692a9ab63ca20bef5dcb5f6377" ns3:_="" ns4:_="">
     <xsd:import namespace="89de7650-9da3-48dd-9d49-55ea0a5f9ecb"/>
@@ -24023,16 +24775,6 @@
 </ct:contentTypeSchema>
 </file>
 
-<file path=customXml/item3.xml><?xml version="1.0" encoding="utf-8"?>
-<p:properties xmlns:p="http://schemas.microsoft.com/office/2006/metadata/properties" xmlns:xsi="http://www.w3.org/2001/XMLSchema-instance" xmlns:pc="http://schemas.microsoft.com/office/infopath/2007/PartnerControls">
-  <documentManagement/>
-</p:properties>
-</file>
-
-<file path=customXml/item4.xml><?xml version="1.0" encoding="utf-8"?>
-<b:Sources xmlns:b="http://schemas.openxmlformats.org/officeDocument/2006/bibliography" xmlns="http://schemas.openxmlformats.org/officeDocument/2006/bibliography" SelectedStyle="\APA.XSL" StyleName="APA"/>
-</file>
-
 <file path=customXml/itemProps1.xml><?xml version="1.0" encoding="utf-8"?>
 <ds:datastoreItem xmlns:ds="http://schemas.openxmlformats.org/officeDocument/2006/customXml" ds:itemID="{08CE66D8-B7EE-4AF4-BAF7-C16A6E8056F8}">
   <ds:schemaRefs>
@@ -24042,6 +24784,23 @@
 </file>
 
 <file path=customXml/itemProps2.xml><?xml version="1.0" encoding="utf-8"?>
+<ds:datastoreItem xmlns:ds="http://schemas.openxmlformats.org/officeDocument/2006/customXml" ds:itemID="{3E3F3A2D-8FA6-4C5D-9BAE-6D3434DB1FC7}">
+  <ds:schemaRefs>
+    <ds:schemaRef ds:uri="http://schemas.openxmlformats.org/officeDocument/2006/bibliography"/>
+  </ds:schemaRefs>
+</ds:datastoreItem>
+</file>
+
+<file path=customXml/itemProps3.xml><?xml version="1.0" encoding="utf-8"?>
+<ds:datastoreItem xmlns:ds="http://schemas.openxmlformats.org/officeDocument/2006/customXml" ds:itemID="{B264DE25-B973-442F-95B4-F6DD7DC511C6}">
+  <ds:schemaRefs>
+    <ds:schemaRef ds:uri="http://schemas.microsoft.com/office/2006/metadata/properties"/>
+    <ds:schemaRef ds:uri="http://schemas.microsoft.com/office/infopath/2007/PartnerControls"/>
+  </ds:schemaRefs>
+</ds:datastoreItem>
+</file>
+
+<file path=customXml/itemProps4.xml><?xml version="1.0" encoding="utf-8"?>
 <ds:datastoreItem xmlns:ds="http://schemas.openxmlformats.org/officeDocument/2006/customXml" ds:itemID="{23F06B22-7682-4232-A124-126E457C70CA}">
   <ds:schemaRefs>
     <ds:schemaRef ds:uri="http://schemas.microsoft.com/office/2006/metadata/contentType"/>
@@ -24058,21 +24817,4 @@
     <ds:schemaRef ds:uri="http://schemas.microsoft.com/internal/obd"/>
   </ds:schemaRefs>
 </ds:datastoreItem>
-</file>
-
-<file path=customXml/itemProps3.xml><?xml version="1.0" encoding="utf-8"?>
-<ds:datastoreItem xmlns:ds="http://schemas.openxmlformats.org/officeDocument/2006/customXml" ds:itemID="{B264DE25-B973-442F-95B4-F6DD7DC511C6}">
-  <ds:schemaRefs>
-    <ds:schemaRef ds:uri="http://schemas.microsoft.com/office/2006/metadata/properties"/>
-    <ds:schemaRef ds:uri="http://schemas.microsoft.com/office/infopath/2007/PartnerControls"/>
-  </ds:schemaRefs>
-</ds:datastoreItem>
-</file>
-
-<file path=customXml/itemProps4.xml><?xml version="1.0" encoding="utf-8"?>
-<ds:datastoreItem xmlns:ds="http://schemas.openxmlformats.org/officeDocument/2006/customXml" ds:itemID="{3E3F3A2D-8FA6-4C5D-9BAE-6D3434DB1FC7}">
-  <ds:schemaRefs>
-    <ds:schemaRef ds:uri="http://schemas.openxmlformats.org/officeDocument/2006/bibliography"/>
-  </ds:schemaRefs>
-</ds:datastoreItem>
 </file>
</xml_diff>